<commit_message>
tweaking cv and resume - need to probably redo cv
</commit_message>
<xml_diff>
--- a/CV_RESUME/tbrier_cv.docx
+++ b/CV_RESUME/tbrier_cv.docx
@@ -279,52 +279,47 @@
     <w:p>
       <w:pPr>
         <w:pStyle w:val="Normal"/>
-        <w:jc w:val="right"/>
-        <w:rPr>
-          <w:color w:val="000000" w:themeColor="text1"/>
-        </w:rPr>
-      </w:pPr>
-      <w:r>
-        <w:rPr>
-          <w:color w:val="000000" w:themeColor="text1"/>
-        </w:rPr>
-        <w:t>Young Scholars Outstanding Mentor Awardee, UIUC                                                      Summer 2018</w:t>
-      </w:r>
-    </w:p>
-    <w:p>
-      <w:pPr>
-        <w:pStyle w:val="Normal"/>
-        <w:rPr>
-          <w:color w:val="000000" w:themeColor="text1"/>
-        </w:rPr>
-      </w:pPr>
-      <w:r>
-        <w:rPr>
-          <w:color w:val="000000" w:themeColor="text1"/>
-        </w:rPr>
-        <w:t>Alfred P. Sloan Fellow, UIUC                                                                                                          Fall 2017</w:t>
-      </w:r>
-    </w:p>
-    <w:p>
-      <w:pPr>
-        <w:pStyle w:val="Normal"/>
-        <w:rPr>
-          <w:color w:val="000000" w:themeColor="text1"/>
-        </w:rPr>
-      </w:pPr>
-      <w:r>
-        <w:rPr>
-          <w:color w:val="000000" w:themeColor="text1"/>
-        </w:rPr>
-        <w:t>Rodger Adams Fellow, UIUC                                                                                                          Fall 2017 Hannum Fellow, UIUC                                                                                                                    Fall 2017 Goodkin Physical Chemistry Awardee, TCNJ                                                                         Spring 2017</w:t>
-      </w:r>
-    </w:p>
-    <w:p>
-      <w:pPr>
-        <w:pStyle w:val="Normal"/>
-        <w:rPr>
-          <w:color w:val="000000" w:themeColor="text1"/>
-        </w:rPr>
+        <w:jc w:val="both"/>
+        <w:rPr/>
+      </w:pPr>
+      <w:r>
+        <w:rPr>
+          <w:color w:val="000000" w:themeColor="text1"/>
+        </w:rPr>
+        <w:t>Young Scholars Outstanding Mentor Awardee, UIUC                                                     Summer 2018</w:t>
+      </w:r>
+    </w:p>
+    <w:p>
+      <w:pPr>
+        <w:pStyle w:val="Normal"/>
+        <w:jc w:val="both"/>
+        <w:rPr/>
+      </w:pPr>
+      <w:r>
+        <w:rPr>
+          <w:color w:val="000000" w:themeColor="text1"/>
+        </w:rPr>
+        <w:t>Alfred P. Sloan Fellow, UIUC                                                                                                         Fall 2017</w:t>
+      </w:r>
+    </w:p>
+    <w:p>
+      <w:pPr>
+        <w:pStyle w:val="Normal"/>
+        <w:jc w:val="both"/>
+        <w:rPr/>
+      </w:pPr>
+      <w:r>
+        <w:rPr>
+          <w:color w:val="000000" w:themeColor="text1"/>
+        </w:rPr>
+        <w:t>Rodger Adams Fellow, UIUC                                                                                                         Fall 2017 Hannum Fellow, UIUC                                                                                                                    Fall 2017 Goodkin Physical Chemistry Awardee, TCNJ                                                                         Spring 2017</w:t>
+      </w:r>
+    </w:p>
+    <w:p>
+      <w:pPr>
+        <w:pStyle w:val="Normal"/>
+        <w:jc w:val="both"/>
+        <w:rPr/>
       </w:pPr>
       <w:r>
         <w:rPr>
@@ -336,9 +331,8 @@
     <w:p>
       <w:pPr>
         <w:pStyle w:val="Normal"/>
-        <w:rPr>
-          <w:color w:val="000000" w:themeColor="text1"/>
-        </w:rPr>
+        <w:jc w:val="both"/>
+        <w:rPr/>
       </w:pPr>
       <w:r>
         <w:rPr>
@@ -350,9 +344,8 @@
     <w:p>
       <w:pPr>
         <w:pStyle w:val="Normal"/>
-        <w:rPr>
-          <w:color w:val="000000" w:themeColor="text1"/>
-        </w:rPr>
+        <w:jc w:val="both"/>
+        <w:rPr/>
       </w:pPr>
       <w:r>
         <w:rPr>
@@ -2313,17 +2306,91 @@
     <w:p>
       <w:pPr>
         <w:pStyle w:val="Normal"/>
-        <w:jc w:val="both"/>
-        <w:rPr>
-          <w:color w:val="000000" w:themeColor="text1"/>
-        </w:rPr>
-      </w:pPr>
-      <w:r>
-        <w:rPr>
+        <w:ind w:left="720" w:hanging="720"/>
+        <w:jc w:val="both"/>
+        <w:rPr>
+          <w:color w:val="000000" w:themeColor="text1"/>
+        </w:rPr>
+      </w:pPr>
+      <w:r>
+        <w:rPr>
+          <w:b/>
+          <w:color w:val="000000" w:themeColor="text1"/>
+        </w:rPr>
+        <w:t>Graduate Teaching Assistant (TA)</w:t>
+      </w:r>
+      <w:r>
+        <w:rPr>
+          <w:color w:val="000000" w:themeColor="text1"/>
+        </w:rPr>
+        <w:t>, UIUC                                                               Fall 2017 – Fall 2019</w:t>
+      </w:r>
+    </w:p>
+    <w:p>
+      <w:pPr>
+        <w:pStyle w:val="Normal"/>
+        <w:ind w:left="720" w:hanging="720"/>
+        <w:rPr>
+          <w:color w:val="000000" w:themeColor="text1"/>
+        </w:rPr>
+      </w:pPr>
+      <w:r>
+        <w:rPr>
+          <w:color w:val="000000" w:themeColor="text1"/>
+        </w:rPr>
+        <w:tab/>
+        <w:t>Instrumental Analysis Laboratory (Undergraduate level)</w:t>
+      </w:r>
+    </w:p>
+    <w:p>
+      <w:pPr>
+        <w:pStyle w:val="Normal"/>
+        <w:ind w:left="720" w:hanging="720"/>
+        <w:rPr>
+          <w:color w:val="000000" w:themeColor="text1"/>
+        </w:rPr>
+      </w:pPr>
+      <w:r>
+        <w:rPr>
+          <w:color w:val="000000" w:themeColor="text1"/>
+        </w:rPr>
+        <w:tab/>
+        <w:t>Statistical Thermodynamics (Graduate level)</w:t>
+      </w:r>
+    </w:p>
+    <w:p>
+      <w:pPr>
+        <w:pStyle w:val="Normal"/>
+        <w:jc w:val="both"/>
+        <w:rPr>
+          <w:b/>
           <w:b/>
           <w:bCs/>
           <w:color w:val="000000" w:themeColor="text1"/>
         </w:rPr>
+      </w:pPr>
+      <w:r>
+        <w:rPr>
+          <w:b/>
+          <w:bCs/>
+          <w:color w:val="000000" w:themeColor="text1"/>
+        </w:rPr>
+      </w:r>
+    </w:p>
+    <w:p>
+      <w:pPr>
+        <w:pStyle w:val="Normal"/>
+        <w:jc w:val="both"/>
+        <w:rPr>
+          <w:color w:val="000000" w:themeColor="text1"/>
+        </w:rPr>
+      </w:pPr>
+      <w:r>
+        <w:rPr>
+          <w:b/>
+          <w:bCs/>
+          <w:color w:val="000000" w:themeColor="text1"/>
+        </w:rPr>
         <w:t>Center for the Physics of Living Cells (CPLC) Summer School TA</w:t>
       </w:r>
       <w:r>
@@ -2362,162 +2429,7 @@
           <w:bCs/>
           <w:color w:val="000000" w:themeColor="text1"/>
         </w:rPr>
-        <w:t xml:space="preserve">Served as a teaching assistant for summer school hosted by the CPLC. Graduate students </w:t>
-        <w:tab/>
-        <w:t xml:space="preserve">and post-doctoral associates from different schools visit the UIUC to learn new </w:t>
-        <w:tab/>
-        <w:t xml:space="preserve">techniques. With fellow collaborators, instructed the students on how to perform super </w:t>
-        <w:tab/>
-        <w:t xml:space="preserve">resolution imaging experiments and combine the data with computational techniques. </w:t>
-      </w:r>
-    </w:p>
-    <w:p>
-      <w:pPr>
-        <w:pStyle w:val="Normal"/>
-        <w:ind w:left="720" w:hanging="720"/>
-        <w:jc w:val="both"/>
-        <w:rPr>
-          <w:b/>
-          <w:b/>
-          <w:color w:val="000000" w:themeColor="text1"/>
-        </w:rPr>
-      </w:pPr>
-      <w:r>
-        <w:rPr>
-          <w:b/>
-          <w:color w:val="000000" w:themeColor="text1"/>
-        </w:rPr>
-      </w:r>
-    </w:p>
-    <w:p>
-      <w:pPr>
-        <w:pStyle w:val="Normal"/>
-        <w:ind w:left="720" w:hanging="720"/>
-        <w:jc w:val="both"/>
-        <w:rPr>
-          <w:color w:val="000000" w:themeColor="text1"/>
-        </w:rPr>
-      </w:pPr>
-      <w:r>
-        <w:rPr>
-          <w:b/>
-          <w:color w:val="000000" w:themeColor="text1"/>
-        </w:rPr>
-        <w:t>Graduate Teaching Assistant (TA)</w:t>
-      </w:r>
-      <w:r>
-        <w:rPr>
-          <w:color w:val="000000" w:themeColor="text1"/>
-        </w:rPr>
-        <w:t>, UIUC                                                                   Fall 2017 – Fall 2019</w:t>
-      </w:r>
-    </w:p>
-    <w:p>
-      <w:pPr>
-        <w:pStyle w:val="Normal"/>
-        <w:ind w:left="720" w:hanging="720"/>
-        <w:rPr>
-          <w:color w:val="000000" w:themeColor="text1"/>
-        </w:rPr>
-      </w:pPr>
-      <w:r>
-        <w:rPr>
-          <w:color w:val="000000" w:themeColor="text1"/>
-        </w:rPr>
-        <w:tab/>
-        <w:t>Instrumental Analysis Laboratory (Undergraduate level)</w:t>
-      </w:r>
-    </w:p>
-    <w:p>
-      <w:pPr>
-        <w:pStyle w:val="Normal"/>
-        <w:ind w:left="720" w:hanging="720"/>
-        <w:rPr>
-          <w:color w:val="000000" w:themeColor="text1"/>
-        </w:rPr>
-      </w:pPr>
-      <w:r>
-        <w:rPr>
-          <w:color w:val="000000" w:themeColor="text1"/>
-        </w:rPr>
-        <w:tab/>
-        <w:t>Statistical Thermodynamics (Graduate level)</w:t>
-      </w:r>
-    </w:p>
-    <w:p>
-      <w:pPr>
-        <w:pStyle w:val="Normal"/>
-        <w:jc w:val="both"/>
-        <w:rPr>
-          <w:b/>
-          <w:b/>
-          <w:bCs/>
-          <w:color w:val="000000" w:themeColor="text1"/>
-        </w:rPr>
-      </w:pPr>
-      <w:r>
-        <w:rPr>
-          <w:b/>
-          <w:bCs/>
-          <w:color w:val="000000" w:themeColor="text1"/>
-        </w:rPr>
-      </w:r>
-    </w:p>
-    <w:p>
-      <w:pPr>
-        <w:pStyle w:val="Normal"/>
-        <w:jc w:val="both"/>
-        <w:rPr>
-          <w:color w:val="000000" w:themeColor="text1"/>
-        </w:rPr>
-      </w:pPr>
-      <w:r>
-        <w:rPr>
-          <w:b/>
-          <w:bCs/>
-          <w:color w:val="000000" w:themeColor="text1"/>
-        </w:rPr>
-        <w:t>Center for the Physics of Living Cells (CPLC) Summer School TA</w:t>
-      </w:r>
-      <w:r>
-        <w:rPr>
-          <w:b/>
-          <w:color w:val="000000" w:themeColor="text1"/>
-        </w:rPr>
-        <w:t xml:space="preserve">    </w:t>
-      </w:r>
-      <w:r>
-        <w:rPr>
-          <w:color w:val="000000" w:themeColor="text1"/>
-        </w:rPr>
-        <w:t xml:space="preserve">                           </w:t>
-        <w:tab/>
-        <w:t xml:space="preserve"> Summer 2019</w:t>
-      </w:r>
-    </w:p>
-    <w:p>
-      <w:pPr>
-        <w:pStyle w:val="Normal"/>
-        <w:jc w:val="both"/>
-        <w:rPr>
-          <w:color w:val="000000" w:themeColor="text1"/>
-        </w:rPr>
-      </w:pPr>
-      <w:r>
-        <w:rPr>
-          <w:b/>
-          <w:color w:val="000000" w:themeColor="text1"/>
-        </w:rPr>
-        <w:tab/>
-      </w:r>
-      <w:r>
-        <w:rPr>
-          <w:bCs/>
-          <w:color w:val="000000" w:themeColor="text1"/>
-        </w:rPr>
-        <w:t xml:space="preserve">Served as a teaching assistant for summer school hosted by the CPLC. Graduate students </w:t>
-        <w:tab/>
-        <w:t xml:space="preserve">and post-doctoral associates from different schools visit the UIUC to learn new </w:t>
+        <w:t xml:space="preserve">Served as a teaching assistant for summer school hosted by the CPLC. Graduate students and post-doctoral associates from different schools visit the UIUC to learn new </w:t>
         <w:tab/>
         <w:t xml:space="preserve">techniques. With fellow collaborators, instructed the students on how to perform super </w:t>
         <w:tab/>
@@ -3165,7 +3077,6 @@
     <w:rPrDefault>
       <w:rPr>
         <w:rFonts w:ascii="Calibri" w:hAnsi="Calibri" w:eastAsia="Calibri" w:cs="" w:asciiTheme="minorHAnsi" w:cstheme="minorBidi" w:eastAsiaTheme="minorHAnsi" w:hAnsiTheme="minorHAnsi"/>
-        <w:sz w:val="24"/>
         <w:szCs w:val="24"/>
         <w:lang w:val="en-US" w:eastAsia="en-US" w:bidi="ar-SA"/>
       </w:rPr>
@@ -3558,6 +3469,7 @@
     <w:qFormat/>
     <w:pPr>
       <w:widowControl/>
+      <w:suppressAutoHyphens w:val="true"/>
       <w:bidi w:val="0"/>
       <w:spacing w:before="0" w:after="0"/>
       <w:jc w:val="left"/>

</xml_diff>